<commit_message>
Merge in of data from master branch
</commit_message>
<xml_diff>
--- a/handouts/word/L6-interestpoints.docx
+++ b/handouts/word/L6-interestpoints.docx
@@ -470,7 +470,23 @@
           <w:sz w:val="22"/>
           <w:lang w:val="en-GB"/>
         </w:rPr>
-        <w:t>There are a number of types of stable points we can find, but we’ll just focus on two: Corners and Blobs.</w:t>
+        <w:t xml:space="preserve">There </w:t>
+      </w:r>
+      <w:proofErr w:type="gramStart"/>
+      <w:r>
+        <w:rPr>
+          <w:sz w:val="22"/>
+          <w:lang w:val="en-GB"/>
+        </w:rPr>
+        <w:t>are</w:t>
+      </w:r>
+      <w:proofErr w:type="gramEnd"/>
+      <w:r>
+        <w:rPr>
+          <w:sz w:val="22"/>
+          <w:lang w:val="en-GB"/>
+        </w:rPr>
+        <w:t xml:space="preserve"> a number of types of stable points we can find, but we’ll just focus on two: Corners and Blobs.</w:t>
       </w:r>
     </w:p>
     <w:p>
@@ -537,7 +553,39 @@
           <w:sz w:val="22"/>
           <w:lang w:val="en-GB"/>
         </w:rPr>
-        <w:t>Developed just up the road at Roke Manor in Romsey!</w:t>
+        <w:t xml:space="preserve">Developed just up the road at </w:t>
+      </w:r>
+      <w:proofErr w:type="spellStart"/>
+      <w:r>
+        <w:rPr>
+          <w:sz w:val="22"/>
+          <w:lang w:val="en-GB"/>
+        </w:rPr>
+        <w:t>Roke</w:t>
+      </w:r>
+      <w:proofErr w:type="spellEnd"/>
+      <w:r>
+        <w:rPr>
+          <w:sz w:val="22"/>
+          <w:lang w:val="en-GB"/>
+        </w:rPr>
+        <w:t xml:space="preserve"> Manor in </w:t>
+      </w:r>
+      <w:proofErr w:type="spellStart"/>
+      <w:r>
+        <w:rPr>
+          <w:sz w:val="22"/>
+          <w:lang w:val="en-GB"/>
+        </w:rPr>
+        <w:t>Romsey</w:t>
+      </w:r>
+      <w:proofErr w:type="spellEnd"/>
+      <w:r>
+        <w:rPr>
+          <w:sz w:val="22"/>
+          <w:lang w:val="en-GB"/>
+        </w:rPr>
+        <w:t>!</w:t>
       </w:r>
     </w:p>
     <w:p>
@@ -608,12 +656,21 @@
           <w:lang w:val="en-GB"/>
         </w:rPr>
       </w:pPr>
-      <w:r>
-        <w:rPr>
-          <w:sz w:val="22"/>
-          <w:lang w:val="en-GB"/>
-        </w:rPr>
-        <w:t>if the brightness remains the same, then the original patch is not a stable point</w:t>
+      <w:proofErr w:type="gramStart"/>
+      <w:r>
+        <w:rPr>
+          <w:sz w:val="22"/>
+          <w:lang w:val="en-GB"/>
+        </w:rPr>
+        <w:t>if</w:t>
+      </w:r>
+      <w:proofErr w:type="gramEnd"/>
+      <w:r>
+        <w:rPr>
+          <w:sz w:val="22"/>
+          <w:lang w:val="en-GB"/>
+        </w:rPr>
+        <w:t xml:space="preserve"> the brightness remains the same, then the original patch is not a stable point</w:t>
       </w:r>
     </w:p>
     <w:p>
@@ -627,12 +684,21 @@
           <w:lang w:val="en-GB"/>
         </w:rPr>
       </w:pPr>
-      <w:r>
-        <w:rPr>
-          <w:sz w:val="22"/>
-          <w:lang w:val="en-GB"/>
-        </w:rPr>
-        <w:t>if the brightness changes by a large amount in all directions, then the original patch is stable.</w:t>
+      <w:proofErr w:type="gramStart"/>
+      <w:r>
+        <w:rPr>
+          <w:sz w:val="22"/>
+          <w:lang w:val="en-GB"/>
+        </w:rPr>
+        <w:t>if</w:t>
+      </w:r>
+      <w:proofErr w:type="gramEnd"/>
+      <w:r>
+        <w:rPr>
+          <w:sz w:val="22"/>
+          <w:lang w:val="en-GB"/>
+        </w:rPr>
+        <w:t xml:space="preserve"> the brightness changes by a large amount in all directions, then the original patch is stable.</w:t>
       </w:r>
     </w:p>
     <w:p>
@@ -651,7 +717,7 @@
           <w:sz w:val="22"/>
           <w:lang w:val="en-GB"/>
         </w:rPr>
-        <w:t>Mathemati</w:t>
+        <w:t>W</w:t>
       </w:r>
       <w:r>
         <w:rPr>
@@ -659,57 +725,7 @@
           <w:szCs w:val="22"/>
           <w:lang w:val="en-GB"/>
         </w:rPr>
-        <w:t xml:space="preserve">cally this concept </w:t>
-      </w:r>
-      <w:r>
-        <w:rPr>
-          <w:sz w:val="22"/>
-          <w:szCs w:val="22"/>
-          <w:lang w:val="en-GB"/>
-        </w:rPr>
-        <w:t xml:space="preserve">of comparing a window to a shifted window </w:t>
-      </w:r>
-      <w:r>
-        <w:rPr>
-          <w:sz w:val="22"/>
-          <w:szCs w:val="22"/>
-          <w:lang w:val="en-GB"/>
-        </w:rPr>
-        <w:t xml:space="preserve">is called </w:t>
-      </w:r>
-      <w:r>
-        <w:rPr>
-          <w:i/>
-          <w:sz w:val="22"/>
-          <w:szCs w:val="22"/>
-          <w:lang w:val="en-GB"/>
-        </w:rPr>
-        <w:t>autocorrelation</w:t>
-      </w:r>
-      <w:r>
-        <w:rPr>
-          <w:sz w:val="22"/>
-          <w:szCs w:val="22"/>
-          <w:lang w:val="en-GB"/>
-        </w:rPr>
-        <w:t xml:space="preserve"> (compare this to </w:t>
-      </w:r>
-      <w:r>
-        <w:rPr>
-          <w:i/>
-          <w:sz w:val="22"/>
-          <w:szCs w:val="22"/>
-          <w:lang w:val="en-GB"/>
-        </w:rPr>
-        <w:t>template matching by correlation</w:t>
-      </w:r>
-      <w:r>
-        <w:rPr>
-          <w:sz w:val="22"/>
-          <w:szCs w:val="22"/>
-          <w:lang w:val="en-GB"/>
-        </w:rPr>
-        <w:t xml:space="preserve"> where you have two different images)</w:t>
+        <w:t>e can write a mathematical function that computes the weighted sum-squared difference of the window and shifted window</w:t>
       </w:r>
       <w:r>
         <w:rPr>
@@ -798,7 +814,15 @@
           <w:szCs w:val="22"/>
           <w:lang w:val="en-GB"/>
         </w:rPr>
-        <w:t xml:space="preserve">) it </w:t>
+        <w:t>) this</w:t>
+      </w:r>
+      <w:r>
+        <w:rPr>
+          <w:sz w:val="22"/>
+          <w:szCs w:val="22"/>
+          <w:lang w:val="en-GB"/>
+        </w:rPr>
+        <w:t xml:space="preserve"> </w:t>
       </w:r>
       <w:r>
         <w:rPr>
@@ -847,8 +871,19 @@
                   <w:szCs w:val="22"/>
                   <w:lang w:val="en-GB"/>
                 </w:rPr>
-                <m:t>x,y</m:t>
+                <m:t>x</m:t>
               </m:r>
+              <w:proofErr w:type="gramStart"/>
+              <m:r>
+                <w:rPr>
+                  <w:rFonts w:ascii="Cambria Math" w:hAnsi="Cambria Math"/>
+                  <w:sz w:val="22"/>
+                  <w:szCs w:val="22"/>
+                  <w:lang w:val="en-GB"/>
+                </w:rPr>
+                <m:t>,y</m:t>
+              </m:r>
+              <w:proofErr w:type="gramEnd"/>
             </m:e>
           </m:d>
           <m:r>
@@ -1346,6 +1381,7 @@
         </w:rPr>
         <w:t xml:space="preserve"> and </w:t>
       </w:r>
+      <w:proofErr w:type="spellStart"/>
       <w:r>
         <w:rPr>
           <w:i/>
@@ -1365,6 +1401,7 @@
         </w:rPr>
         <w:t>i</w:t>
       </w:r>
+      <w:proofErr w:type="spellEnd"/>
       <w:r>
         <w:rPr>
           <w:sz w:val="22"/>
@@ -1406,6 +1443,7 @@
         </w:rPr>
         <w:t xml:space="preserve">). </w:t>
       </w:r>
+      <w:proofErr w:type="gramStart"/>
       <w:r>
         <w:rPr>
           <w:i/>
@@ -1415,6 +1453,7 @@
         </w:rPr>
         <w:t>f</w:t>
       </w:r>
+      <w:proofErr w:type="gramEnd"/>
       <w:r>
         <w:rPr>
           <w:sz w:val="22"/>
@@ -1445,6 +1484,7 @@
         </w:rPr>
         <w:t xml:space="preserve">). For purposes of discussion we’ll assume that </w:t>
       </w:r>
+      <w:proofErr w:type="gramStart"/>
       <w:r>
         <w:rPr>
           <w:i/>
@@ -1458,7 +1498,15 @@
           <w:sz w:val="22"/>
           <w:lang w:val="en-GB"/>
         </w:rPr>
-        <w:t>(•,•) is always 1 and drop it from further working, however in practice we use a Gaussian response function to weight pixels nearer the centre higher.</w:t>
+        <w:t>(</w:t>
+      </w:r>
+      <w:proofErr w:type="gramEnd"/>
+      <w:r>
+        <w:rPr>
+          <w:sz w:val="22"/>
+          <w:lang w:val="en-GB"/>
+        </w:rPr>
+        <w:t>•,•) is always 1 and drop it from further working, however in practice we use a Gaussian response function to weight pixels nearer the centre higher.</w:t>
       </w:r>
     </w:p>
     <w:p>
@@ -1480,7 +1528,21 @@
           <w:lang w:val="en-GB"/>
         </w:rPr>
         <w:lastRenderedPageBreak/>
-        <w:t>The term corresponding to the shifted window in the above autocorrelation equation can be approximated using the first order terms of a Taylor expansion</w:t>
+        <w:t>The term corresponding to the shifted window in the above</w:t>
+      </w:r>
+      <w:r>
+        <w:rPr>
+          <w:sz w:val="22"/>
+          <w:lang w:val="en-GB"/>
+        </w:rPr>
+        <w:t xml:space="preserve"> difference</w:t>
+      </w:r>
+      <w:r>
+        <w:rPr>
+          <w:sz w:val="22"/>
+          <w:lang w:val="en-GB"/>
+        </w:rPr>
+        <w:t xml:space="preserve"> equation can be approximated using the first order terms of a Taylor expansion</w:t>
       </w:r>
       <w:r>
         <w:rPr>
@@ -2128,6 +2190,7 @@
         </w:rPr>
         <w:t xml:space="preserve">where </w:t>
       </w:r>
+      <w:proofErr w:type="gramStart"/>
       <w:r>
         <w:rPr>
           <w:i/>
@@ -2153,7 +2216,16 @@
           <w:szCs w:val="22"/>
           <w:lang w:val="en-GB"/>
         </w:rPr>
-        <w:t>(•,•)</w:t>
+        <w:t>(</w:t>
+      </w:r>
+      <w:proofErr w:type="gramEnd"/>
+      <w:r>
+        <w:rPr>
+          <w:sz w:val="22"/>
+          <w:szCs w:val="22"/>
+          <w:lang w:val="en-GB"/>
+        </w:rPr>
+        <w:t>•,•)</w:t>
       </w:r>
       <w:r>
         <w:rPr>
@@ -2179,7 +2251,17 @@
           <w:szCs w:val="22"/>
           <w:lang w:val="en-GB"/>
         </w:rPr>
-        <w:t xml:space="preserve"> I</w:t>
+        <w:t xml:space="preserve"> </w:t>
+      </w:r>
+      <w:proofErr w:type="spellStart"/>
+      <w:r>
+        <w:rPr>
+          <w:i/>
+          <w:sz w:val="22"/>
+          <w:szCs w:val="22"/>
+          <w:lang w:val="en-GB"/>
+        </w:rPr>
+        <w:t>I</w:t>
       </w:r>
       <w:r>
         <w:rPr>
@@ -2191,6 +2273,7 @@
         </w:rPr>
         <w:t>y</w:t>
       </w:r>
+      <w:proofErr w:type="spellEnd"/>
       <w:r>
         <w:rPr>
           <w:sz w:val="22"/>
@@ -2251,7 +2334,23 @@
           <w:szCs w:val="22"/>
           <w:lang w:val="en-GB"/>
         </w:rPr>
-        <w:t>Substituting this expansion in the autocorrelation equation and simplifying leads to the following:</w:t>
+        <w:t xml:space="preserve">Substituting this expansion in the </w:t>
+      </w:r>
+      <w:r>
+        <w:rPr>
+          <w:sz w:val="22"/>
+          <w:szCs w:val="22"/>
+          <w:lang w:val="en-GB"/>
+        </w:rPr>
+        <w:t>difference</w:t>
+      </w:r>
+      <w:r>
+        <w:rPr>
+          <w:sz w:val="22"/>
+          <w:szCs w:val="22"/>
+          <w:lang w:val="en-GB"/>
+        </w:rPr>
+        <w:t xml:space="preserve"> equation and simplifying leads to the following:</w:t>
       </w:r>
       <w:r>
         <w:rPr>
@@ -2292,8 +2391,19 @@
                   <w:szCs w:val="22"/>
                   <w:lang w:val="en-GB"/>
                 </w:rPr>
-                <m:t>x,y</m:t>
+                <m:t>x</m:t>
               </m:r>
+              <w:proofErr w:type="gramStart"/>
+              <m:r>
+                <w:rPr>
+                  <w:rFonts w:ascii="Cambria Math" w:hAnsi="Cambria Math"/>
+                  <w:sz w:val="22"/>
+                  <w:szCs w:val="22"/>
+                  <w:lang w:val="en-GB"/>
+                </w:rPr>
+                <m:t>,y</m:t>
+              </m:r>
+              <w:proofErr w:type="gramEnd"/>
             </m:e>
           </m:d>
           <m:r>
@@ -5600,7 +5710,30 @@
           <w:sz w:val="22"/>
           <w:lang w:val="en-GB"/>
         </w:rPr>
-        <w:t xml:space="preserve"> of the local autocorrelation function.</w:t>
+        <w:t xml:space="preserve"> of the local </w:t>
+      </w:r>
+      <w:r>
+        <w:rPr>
+          <w:sz w:val="22"/>
+          <w:lang w:val="en-GB"/>
+        </w:rPr>
+        <w:t xml:space="preserve">weighted </w:t>
+      </w:r>
+      <w:bookmarkStart w:id="4" w:name="_GoBack"/>
+      <w:bookmarkEnd w:id="4"/>
+      <w:r>
+        <w:rPr>
+          <w:sz w:val="22"/>
+          <w:lang w:val="en-GB"/>
+        </w:rPr>
+        <w:t>difference</w:t>
+      </w:r>
+      <w:r>
+        <w:rPr>
+          <w:sz w:val="22"/>
+          <w:lang w:val="en-GB"/>
+        </w:rPr>
+        <w:t xml:space="preserve"> function.</w:t>
       </w:r>
     </w:p>
     <w:p>
@@ -5652,6 +5785,7 @@
         </w:rPr>
         <w:t xml:space="preserve"> and </w:t>
       </w:r>
+      <w:proofErr w:type="spellStart"/>
       <w:r>
         <w:rPr>
           <w:i/>
@@ -5660,6 +5794,7 @@
         </w:rPr>
         <w:t>xy</w:t>
       </w:r>
+      <w:proofErr w:type="spellEnd"/>
       <w:r>
         <w:rPr>
           <w:sz w:val="22"/>
@@ -5736,8 +5871,8 @@
         </w:rPr>
         <w:t xml:space="preserve">We actually only need to consider the eigenvalues </w:t>
       </w:r>
-      <w:bookmarkStart w:id="4" w:name="OLE_LINK1"/>
-      <w:bookmarkStart w:id="5" w:name="OLE_LINK2"/>
+      <w:bookmarkStart w:id="5" w:name="OLE_LINK1"/>
+      <w:bookmarkStart w:id="6" w:name="OLE_LINK2"/>
       <w:r>
         <w:rPr>
           <w:rFonts w:ascii="Lucida Grande" w:hAnsi="Lucida Grande" w:cs="Lucida Grande"/>
@@ -5790,8 +5925,8 @@
         </w:rPr>
         <w:t>:</w:t>
       </w:r>
-      <w:bookmarkEnd w:id="4"/>
       <w:bookmarkEnd w:id="5"/>
+      <w:bookmarkEnd w:id="6"/>
     </w:p>
     <w:p>
       <w:pPr>
@@ -5864,6 +5999,7 @@
         </w:rPr>
         <w:t xml:space="preserve"> are both small, there is little change in </w:t>
       </w:r>
+      <w:proofErr w:type="gramStart"/>
       <w:r>
         <w:rPr>
           <w:i/>
@@ -5879,6 +6015,7 @@
         </w:rPr>
         <w:t>(</w:t>
       </w:r>
+      <w:proofErr w:type="gramEnd"/>
       <w:r>
         <w:rPr>
           <w:i/>
@@ -5934,6 +6071,7 @@
         </w:rPr>
         <w:t xml:space="preserve">If both eigenvalues are large, then a shift in any direction would give a large change in </w:t>
       </w:r>
+      <w:proofErr w:type="gramStart"/>
       <w:r>
         <w:rPr>
           <w:i/>
@@ -5949,6 +6087,7 @@
         </w:rPr>
         <w:t>(</w:t>
       </w:r>
+      <w:proofErr w:type="gramEnd"/>
       <w:r>
         <w:rPr>
           <w:i/>
@@ -6030,7 +6169,7 @@
                     </pic:cNvPicPr>
                   </pic:nvPicPr>
                   <pic:blipFill>
-                    <a:blip r:embed="rId6">
+                    <a:blip r:embed="rId8">
                       <a:extLst>
                         <a:ext uri="{28A0092B-C50C-407E-A947-70E740481C1C}">
                           <a14:useLocalDpi xmlns:a14="http://schemas.microsoft.com/office/drawing/2010/main" val="0"/>
@@ -6084,8 +6223,25 @@
           <w:sz w:val="22"/>
           <w:lang w:val="en-GB"/>
         </w:rPr>
-        <w:t>Rather than using the absolute values of the eigenvalues directly, Harris and Stephens came up with a scheme that avoids explicitly computing the Eigendecomposition by formulating a corner response function (</w:t>
-      </w:r>
+        <w:t xml:space="preserve">Rather than using the absolute values of the eigenvalues directly, Harris and Stephens came up with a scheme that avoids explicitly computing the </w:t>
+      </w:r>
+      <w:proofErr w:type="spellStart"/>
+      <w:r>
+        <w:rPr>
+          <w:sz w:val="22"/>
+          <w:lang w:val="en-GB"/>
+        </w:rPr>
+        <w:t>Eigendecomposition</w:t>
+      </w:r>
+      <w:proofErr w:type="spellEnd"/>
+      <w:r>
+        <w:rPr>
+          <w:sz w:val="22"/>
+          <w:lang w:val="en-GB"/>
+        </w:rPr>
+        <w:t xml:space="preserve"> by formulating a corner response function (</w:t>
+      </w:r>
+      <w:proofErr w:type="gramStart"/>
       <w:r>
         <w:rPr>
           <w:i/>
@@ -6101,6 +6257,7 @@
         </w:rPr>
         <w:t>(</w:t>
       </w:r>
+      <w:proofErr w:type="gramEnd"/>
       <w:r>
         <w:rPr>
           <w:i/>
@@ -6985,7 +7142,7 @@
                     </pic:cNvPicPr>
                   </pic:nvPicPr>
                   <pic:blipFill>
-                    <a:blip r:embed="rId7">
+                    <a:blip r:embed="rId9">
                       <a:extLst>
                         <a:ext uri="{28A0092B-C50C-407E-A947-70E740481C1C}">
                           <a14:useLocalDpi xmlns:a14="http://schemas.microsoft.com/office/drawing/2010/main" val="0"/>
@@ -7098,7 +7255,23 @@
           <w:sz w:val="22"/>
           <w:lang w:val="en-GB"/>
         </w:rPr>
-        <w:t>Note: in terms of implementation, you don't compute the partial derivatives for each window separately, but rather compute the derivatives on the whole image first (e.g. by convolving with Sobel, or performing finite differences).</w:t>
+        <w:t xml:space="preserve">Note: in terms of implementation, you don't compute the partial derivatives for each window separately, but rather compute the derivatives on the whole image first (e.g. by convolving with </w:t>
+      </w:r>
+      <w:proofErr w:type="spellStart"/>
+      <w:r>
+        <w:rPr>
+          <w:sz w:val="22"/>
+          <w:lang w:val="en-GB"/>
+        </w:rPr>
+        <w:t>Sobel</w:t>
+      </w:r>
+      <w:proofErr w:type="spellEnd"/>
+      <w:r>
+        <w:rPr>
+          <w:sz w:val="22"/>
+          <w:lang w:val="en-GB"/>
+        </w:rPr>
+        <w:t>, or performing finite differences).</w:t>
       </w:r>
       <w:r>
         <w:rPr>
@@ -7178,7 +7351,23 @@
           <w:sz w:val="22"/>
           <w:lang w:val="en-GB"/>
         </w:rPr>
-        <w:t>s, or local thresholding), this can pose bit of a problem if the object is likely to appear at different distances.</w:t>
+        <w:t xml:space="preserve">s, or local </w:t>
+      </w:r>
+      <w:proofErr w:type="spellStart"/>
+      <w:r>
+        <w:rPr>
+          <w:sz w:val="22"/>
+          <w:lang w:val="en-GB"/>
+        </w:rPr>
+        <w:t>thresholding</w:t>
+      </w:r>
+      <w:proofErr w:type="spellEnd"/>
+      <w:r>
+        <w:rPr>
+          <w:sz w:val="22"/>
+          <w:lang w:val="en-GB"/>
+        </w:rPr>
+        <w:t>), this can pose bit of a problem if the object is likely to appear at different distances.</w:t>
       </w:r>
     </w:p>
     <w:p>
@@ -7433,6 +7622,7 @@
         </w:rPr>
         <w:t xml:space="preserve">Formally the Gaussian scale space of an image </w:t>
       </w:r>
+      <w:proofErr w:type="gramStart"/>
       <w:r>
         <w:rPr>
           <w:i/>
@@ -7448,6 +7638,7 @@
         </w:rPr>
         <w:t>(</w:t>
       </w:r>
+      <w:proofErr w:type="gramEnd"/>
       <w:r>
         <w:rPr>
           <w:i/>
@@ -8010,6 +8201,7 @@
         </w:rPr>
         <w:t xml:space="preserve">This definition is valid for all </w:t>
       </w:r>
+      <w:proofErr w:type="gramStart"/>
       <m:oMath>
         <m:r>
           <w:rPr>
@@ -8027,7 +8219,16 @@
           <w:szCs w:val="22"/>
           <w:lang w:val="en-GB"/>
         </w:rPr>
-        <w:t xml:space="preserve">, however in </w:t>
+        <w:t>,</w:t>
+      </w:r>
+      <w:proofErr w:type="gramEnd"/>
+      <w:r>
+        <w:rPr>
+          <w:sz w:val="22"/>
+          <w:szCs w:val="22"/>
+          <w:lang w:val="en-GB"/>
+        </w:rPr>
+        <w:t xml:space="preserve"> however in </w:t>
       </w:r>
       <w:r>
         <w:rPr>
@@ -8141,6 +8342,7 @@
         </w:rPr>
         <w:t xml:space="preserve">Also note </w:t>
       </w:r>
+      <w:proofErr w:type="gramStart"/>
       <w:r>
         <w:rPr>
           <w:i/>
@@ -8158,6 +8360,7 @@
         </w:rPr>
         <w:t>(</w:t>
       </w:r>
+      <w:proofErr w:type="gramEnd"/>
       <w:r>
         <w:rPr>
           <w:i/>
@@ -8297,7 +8500,7 @@
                     </pic:cNvPicPr>
                   </pic:nvPicPr>
                   <pic:blipFill>
-                    <a:blip r:embed="rId8">
+                    <a:blip r:embed="rId10">
                       <a:extLst>
                         <a:ext uri="{28A0092B-C50C-407E-A947-70E740481C1C}">
                           <a14:useLocalDpi xmlns:a14="http://schemas.microsoft.com/office/drawing/2010/main" val="0"/>
@@ -8356,7 +8559,25 @@
           <w:szCs w:val="22"/>
           <w:lang w:val="en-GB"/>
         </w:rPr>
-        <w:t>result of Nyquist-Shannon sampling theorem)</w:t>
+        <w:t xml:space="preserve">result of </w:t>
+      </w:r>
+      <w:proofErr w:type="spellStart"/>
+      <w:r>
+        <w:rPr>
+          <w:sz w:val="22"/>
+          <w:szCs w:val="22"/>
+          <w:lang w:val="en-GB"/>
+        </w:rPr>
+        <w:t>Nyquist</w:t>
+      </w:r>
+      <w:proofErr w:type="spellEnd"/>
+      <w:r>
+        <w:rPr>
+          <w:sz w:val="22"/>
+          <w:szCs w:val="22"/>
+          <w:lang w:val="en-GB"/>
+        </w:rPr>
+        <w:t>-Shannon sampling theorem)</w:t>
       </w:r>
       <w:r>
         <w:rPr>
@@ -8436,11 +8657,19 @@
           <w:lang w:val="en-GB"/>
         </w:rPr>
       </w:pPr>
-      <w:r>
-        <w:rPr>
-          <w:lang w:val="en-GB"/>
-        </w:rPr>
-        <w:t>Multiscale Harris and Stephens</w:t>
+      <w:proofErr w:type="spellStart"/>
+      <w:r>
+        <w:rPr>
+          <w:lang w:val="en-GB"/>
+        </w:rPr>
+        <w:t>Multiscale</w:t>
+      </w:r>
+      <w:proofErr w:type="spellEnd"/>
+      <w:r>
+        <w:rPr>
+          <w:lang w:val="en-GB"/>
+        </w:rPr>
+        <w:t xml:space="preserve"> Harris and Stephens</w:t>
       </w:r>
     </w:p>
     <w:p>
@@ -8460,7 +8689,23 @@
           <w:sz w:val="22"/>
           <w:lang w:val="en-GB"/>
         </w:rPr>
-        <w:t>Extending the Harris and Stephens detector to work across scales is easy…</w:t>
+        <w:t xml:space="preserve">Extending the Harris and </w:t>
+      </w:r>
+      <w:proofErr w:type="gramStart"/>
+      <w:r>
+        <w:rPr>
+          <w:sz w:val="22"/>
+          <w:lang w:val="en-GB"/>
+        </w:rPr>
+        <w:t>Stephens</w:t>
+      </w:r>
+      <w:proofErr w:type="gramEnd"/>
+      <w:r>
+        <w:rPr>
+          <w:sz w:val="22"/>
+          <w:lang w:val="en-GB"/>
+        </w:rPr>
+        <w:t xml:space="preserve"> detector to work across scales is easy…</w:t>
       </w:r>
     </w:p>
     <w:p>
@@ -8482,8 +8727,6 @@
         </w:rPr>
         <w:t xml:space="preserve">We define a Gaussian scale space with a fixed set of scales and compute the corner response function at every pixel of each scale and keep only those with a response above a certain threshold. </w:t>
       </w:r>
-      <w:bookmarkStart w:id="6" w:name="_GoBack"/>
-      <w:bookmarkEnd w:id="6"/>
     </w:p>
     <w:p>
       <w:pPr>
@@ -8496,7 +8739,21 @@
         <w:rPr>
           <w:lang w:val="en-GB"/>
         </w:rPr>
-        <w:t xml:space="preserve">Local extrema </w:t>
+        <w:t xml:space="preserve">Local </w:t>
+      </w:r>
+      <w:proofErr w:type="spellStart"/>
+      <w:r>
+        <w:rPr>
+          <w:lang w:val="en-GB"/>
+        </w:rPr>
+        <w:t>extrema</w:t>
+      </w:r>
+      <w:proofErr w:type="spellEnd"/>
+      <w:r>
+        <w:rPr>
+          <w:lang w:val="en-GB"/>
+        </w:rPr>
+        <w:t xml:space="preserve"> </w:t>
       </w:r>
       <w:r>
         <w:rPr>
@@ -8528,7 +8785,39 @@
           <w:sz w:val="22"/>
           <w:lang w:val="en-GB"/>
         </w:rPr>
-        <w:t>Recap: Laplacian of Gaussian (LoG) is the 2</w:t>
+        <w:t xml:space="preserve">Recap: </w:t>
+      </w:r>
+      <w:proofErr w:type="spellStart"/>
+      <w:r>
+        <w:rPr>
+          <w:sz w:val="22"/>
+          <w:lang w:val="en-GB"/>
+        </w:rPr>
+        <w:t>Laplacian</w:t>
+      </w:r>
+      <w:proofErr w:type="spellEnd"/>
+      <w:r>
+        <w:rPr>
+          <w:sz w:val="22"/>
+          <w:lang w:val="en-GB"/>
+        </w:rPr>
+        <w:t xml:space="preserve"> of Gaussian (</w:t>
+      </w:r>
+      <w:proofErr w:type="spellStart"/>
+      <w:r>
+        <w:rPr>
+          <w:sz w:val="22"/>
+          <w:lang w:val="en-GB"/>
+        </w:rPr>
+        <w:t>LoG</w:t>
+      </w:r>
+      <w:proofErr w:type="spellEnd"/>
+      <w:r>
+        <w:rPr>
+          <w:sz w:val="22"/>
+          <w:lang w:val="en-GB"/>
+        </w:rPr>
+        <w:t>) is the 2</w:t>
       </w:r>
       <w:r>
         <w:rPr>
@@ -8585,7 +8874,23 @@
           <w:sz w:val="22"/>
           <w:lang w:val="en-GB"/>
         </w:rPr>
-        <w:t>By finding zero-crossings of this function you get an edge detector (Marr-Hildreth).</w:t>
+        <w:t>By finding zero-crossings of this function you get an edge detector (Marr-</w:t>
+      </w:r>
+      <w:proofErr w:type="spellStart"/>
+      <w:r>
+        <w:rPr>
+          <w:sz w:val="22"/>
+          <w:lang w:val="en-GB"/>
+        </w:rPr>
+        <w:t>Hildreth</w:t>
+      </w:r>
+      <w:proofErr w:type="spellEnd"/>
+      <w:r>
+        <w:rPr>
+          <w:sz w:val="22"/>
+          <w:lang w:val="en-GB"/>
+        </w:rPr>
+        <w:t>).</w:t>
       </w:r>
     </w:p>
     <w:p>
@@ -8632,7 +8937,7 @@
                     </pic:cNvPicPr>
                   </pic:nvPicPr>
                   <pic:blipFill>
-                    <a:blip r:embed="rId9">
+                    <a:blip r:embed="rId11">
                       <a:extLst>
                         <a:ext uri="{28A0092B-C50C-407E-A947-70E740481C1C}">
                           <a14:useLocalDpi xmlns:a14="http://schemas.microsoft.com/office/drawing/2010/main" val="0"/>
@@ -8714,7 +9019,23 @@
           <w:sz w:val="22"/>
           <w:lang w:val="en-GB"/>
         </w:rPr>
-        <w:t>The scale normalised Laplacian operator applies this idea to a Gaussian scale space:</w:t>
+        <w:t xml:space="preserve">The scale normalised </w:t>
+      </w:r>
+      <w:proofErr w:type="spellStart"/>
+      <w:r>
+        <w:rPr>
+          <w:sz w:val="22"/>
+          <w:lang w:val="en-GB"/>
+        </w:rPr>
+        <w:t>Laplacian</w:t>
+      </w:r>
+      <w:proofErr w:type="spellEnd"/>
+      <w:r>
+        <w:rPr>
+          <w:sz w:val="22"/>
+          <w:lang w:val="en-GB"/>
+        </w:rPr>
+        <w:t xml:space="preserve"> operator applies this idea to a Gaussian scale space:</w:t>
       </w:r>
       <w:r>
         <w:rPr>
@@ -8913,7 +9234,23 @@
           <w:sz w:val="22"/>
           <w:lang w:val="en-GB"/>
         </w:rPr>
-        <w:t xml:space="preserve">Local extrema (minima or maxima) of this function in both scale and space (i.e. 8 neighbours at scale t, and the 9 neighbours at the scales above and below) indicate blobs of size </w:t>
+        <w:t xml:space="preserve">Local </w:t>
+      </w:r>
+      <w:proofErr w:type="spellStart"/>
+      <w:r>
+        <w:rPr>
+          <w:sz w:val="22"/>
+          <w:lang w:val="en-GB"/>
+        </w:rPr>
+        <w:t>extrema</w:t>
+      </w:r>
+      <w:proofErr w:type="spellEnd"/>
+      <w:r>
+        <w:rPr>
+          <w:sz w:val="22"/>
+          <w:lang w:val="en-GB"/>
+        </w:rPr>
+        <w:t xml:space="preserve"> (minima or maxima) of this function in both scale and space (i.e. 8 neighbours at scale t, and the 9 neighbours at the scales above and below) indicate blobs of size </w:t>
       </w:r>
       <m:oMath>
         <m:r>
@@ -8982,7 +9319,23 @@
           <w:sz w:val="22"/>
           <w:lang w:val="en-GB"/>
         </w:rPr>
-        <w:t>: if a blob is detected at (</w:t>
+        <w:t xml:space="preserve">: if a blob </w:t>
+      </w:r>
+      <w:proofErr w:type="gramStart"/>
+      <w:r>
+        <w:rPr>
+          <w:sz w:val="22"/>
+          <w:lang w:val="en-GB"/>
+        </w:rPr>
+        <w:t>is</w:t>
+      </w:r>
+      <w:proofErr w:type="gramEnd"/>
+      <w:r>
+        <w:rPr>
+          <w:sz w:val="22"/>
+          <w:lang w:val="en-GB"/>
+        </w:rPr>
+        <w:t xml:space="preserve"> detected at (</w:t>
       </w:r>
       <w:r>
         <w:rPr>
@@ -9171,7 +9524,39 @@
           <w:sz w:val="22"/>
           <w:lang w:val="en-GB"/>
         </w:rPr>
-        <w:t>In practice (for computational efficiency, and coding simplicity), instead of using the LoG function, a simple approximation is made using the Difference of Gaussians (DoG):</w:t>
+        <w:t xml:space="preserve">In practice (for computational efficiency, and coding simplicity), instead of using the </w:t>
+      </w:r>
+      <w:proofErr w:type="spellStart"/>
+      <w:r>
+        <w:rPr>
+          <w:sz w:val="22"/>
+          <w:lang w:val="en-GB"/>
+        </w:rPr>
+        <w:t>LoG</w:t>
+      </w:r>
+      <w:proofErr w:type="spellEnd"/>
+      <w:r>
+        <w:rPr>
+          <w:sz w:val="22"/>
+          <w:lang w:val="en-GB"/>
+        </w:rPr>
+        <w:t xml:space="preserve"> function, a simple approximation is made using the Difference of Gaussians (</w:t>
+      </w:r>
+      <w:proofErr w:type="spellStart"/>
+      <w:r>
+        <w:rPr>
+          <w:sz w:val="22"/>
+          <w:lang w:val="en-GB"/>
+        </w:rPr>
+        <w:t>DoG</w:t>
+      </w:r>
+      <w:proofErr w:type="spellEnd"/>
+      <w:r>
+        <w:rPr>
+          <w:sz w:val="22"/>
+          <w:lang w:val="en-GB"/>
+        </w:rPr>
+        <w:t>):</w:t>
       </w:r>
       <w:r>
         <w:rPr>
@@ -9417,7 +9802,7 @@
                     </pic:cNvPicPr>
                   </pic:nvPicPr>
                   <pic:blipFill>
-                    <a:blip r:embed="rId10">
+                    <a:blip r:embed="rId12">
                       <a:extLst>
                         <a:ext uri="{28A0092B-C50C-407E-A947-70E740481C1C}">
                           <a14:useLocalDpi xmlns:a14="http://schemas.microsoft.com/office/drawing/2010/main" val="0"/>
@@ -9466,7 +9851,39 @@
           <w:sz w:val="22"/>
           <w:lang w:val="en-GB"/>
         </w:rPr>
-        <w:t xml:space="preserve"> a DoG scale space in which you search for extrema. </w:t>
+        <w:t xml:space="preserve"> a </w:t>
+      </w:r>
+      <w:proofErr w:type="spellStart"/>
+      <w:r>
+        <w:rPr>
+          <w:sz w:val="22"/>
+          <w:lang w:val="en-GB"/>
+        </w:rPr>
+        <w:t>DoG</w:t>
+      </w:r>
+      <w:proofErr w:type="spellEnd"/>
+      <w:r>
+        <w:rPr>
+          <w:sz w:val="22"/>
+          <w:lang w:val="en-GB"/>
+        </w:rPr>
+        <w:t xml:space="preserve"> scale space in which you search for </w:t>
+      </w:r>
+      <w:proofErr w:type="spellStart"/>
+      <w:r>
+        <w:rPr>
+          <w:sz w:val="22"/>
+          <w:lang w:val="en-GB"/>
+        </w:rPr>
+        <w:t>extrema</w:t>
+      </w:r>
+      <w:proofErr w:type="spellEnd"/>
+      <w:r>
+        <w:rPr>
+          <w:sz w:val="22"/>
+          <w:lang w:val="en-GB"/>
+        </w:rPr>
+        <w:t xml:space="preserve">. </w:t>
       </w:r>
     </w:p>
     <w:p>
@@ -9629,7 +10046,7 @@
         </w:rPr>
         <w:t xml:space="preserve"> </w:t>
       </w:r>
-      <w:hyperlink r:id="rId11" w:history="1">
+      <w:hyperlink r:id="rId13" w:history="1">
         <w:r>
           <w:rPr>
             <w:rStyle w:val="Hyperlink"/>
@@ -9708,7 +10125,7 @@
         </w:rPr>
         <w:t xml:space="preserve">The Wikipedia page has lots of details: </w:t>
       </w:r>
-      <w:hyperlink r:id="rId12" w:history="1">
+      <w:hyperlink r:id="rId14" w:history="1">
         <w:r>
           <w:rPr>
             <w:rStyle w:val="Hyperlink"/>
@@ -9778,7 +10195,7 @@
           <w:lang w:val="en-GB"/>
         </w:rPr>
       </w:pPr>
-      <w:hyperlink r:id="rId13" w:anchor="The_Laplacian_of_Gaussian" w:history="1">
+      <w:hyperlink r:id="rId15" w:anchor="The_Laplacian_of_Gaussian" w:history="1">
         <w:r>
           <w:rPr>
             <w:rStyle w:val="Hyperlink"/>
@@ -9808,7 +10225,7 @@
           <w:lang w:val="en-GB"/>
         </w:rPr>
       </w:pPr>
-      <w:hyperlink r:id="rId14" w:history="1">
+      <w:hyperlink r:id="rId16" w:history="1">
         <w:r>
           <w:rPr>
             <w:rStyle w:val="Hyperlink"/>
@@ -9843,8 +10260,17 @@
           <w:sz w:val="22"/>
           <w:lang w:val="en-GB"/>
         </w:rPr>
-        <w:t>Lowe’s seminal SIFT paper (which we’ll look at in more detail next lecture) has a good description of finding blobs using the DoG</w:t>
-      </w:r>
+        <w:t xml:space="preserve">Lowe’s seminal SIFT paper (which we’ll look at in more detail next lecture) has a good description of finding blobs using the </w:t>
+      </w:r>
+      <w:proofErr w:type="spellStart"/>
+      <w:r>
+        <w:rPr>
+          <w:sz w:val="22"/>
+          <w:lang w:val="en-GB"/>
+        </w:rPr>
+        <w:t>DoG</w:t>
+      </w:r>
+      <w:proofErr w:type="spellEnd"/>
       <w:r>
         <w:rPr>
           <w:sz w:val="22"/>
@@ -9873,7 +10299,27 @@
           <w:sz w:val="22"/>
           <w:lang w:val="en-GB"/>
         </w:rPr>
-        <w:t>"Distinctive image features from scale-invariant keypoints,"</w:t>
+        <w:t xml:space="preserve">"Distinctive image features from scale-invariant </w:t>
+      </w:r>
+      <w:proofErr w:type="spellStart"/>
+      <w:r>
+        <w:rPr>
+          <w:b/>
+          <w:bCs/>
+          <w:sz w:val="22"/>
+          <w:lang w:val="en-GB"/>
+        </w:rPr>
+        <w:t>keypoints</w:t>
+      </w:r>
+      <w:proofErr w:type="spellEnd"/>
+      <w:r>
+        <w:rPr>
+          <w:b/>
+          <w:bCs/>
+          <w:sz w:val="22"/>
+          <w:lang w:val="en-GB"/>
+        </w:rPr>
+        <w:t>,"</w:t>
       </w:r>
       <w:r>
         <w:rPr>
@@ -9898,7 +10344,7 @@
         </w:rPr>
         <w:t xml:space="preserve"> 60, 2 (2004), pp. 91-110. </w:t>
       </w:r>
-      <w:hyperlink r:id="rId15" w:history="1">
+      <w:hyperlink r:id="rId17" w:history="1">
         <w:r>
           <w:rPr>
             <w:rStyle w:val="Hyperlink"/>
@@ -9952,6 +10398,7 @@
         </w:rPr>
         <w:t xml:space="preserve">You can try playing with the </w:t>
       </w:r>
+      <w:proofErr w:type="spellStart"/>
       <w:r>
         <w:rPr>
           <w:rFonts w:ascii="Consolas" w:hAnsi="Consolas"/>
@@ -9961,6 +10408,7 @@
         </w:rPr>
         <w:t>org.openimaj.image.feature.local.interest.HarrisIPD</w:t>
       </w:r>
+      <w:proofErr w:type="spellEnd"/>
       <w:r>
         <w:rPr>
           <w:sz w:val="22"/>
@@ -9969,6 +10417,8 @@
         </w:rPr>
         <w:t xml:space="preserve"> class in OpenIMAJ to get a feel for the kinds of corner features found by the Harris and Stephens method. The </w:t>
       </w:r>
+      <w:proofErr w:type="spellStart"/>
+      <w:proofErr w:type="gramStart"/>
       <w:r>
         <w:rPr>
           <w:rFonts w:ascii="Consolas" w:hAnsi="Consolas"/>
@@ -9977,7 +10427,29 @@
           <w:szCs w:val="22"/>
           <w:lang w:val="en-GB"/>
         </w:rPr>
-        <w:t>createInterestPointMap()</w:t>
+        <w:t>createInterestPointMap</w:t>
+      </w:r>
+      <w:proofErr w:type="spellEnd"/>
+      <w:r>
+        <w:rPr>
+          <w:rFonts w:ascii="Consolas" w:hAnsi="Consolas"/>
+          <w:bCs/>
+          <w:sz w:val="22"/>
+          <w:szCs w:val="22"/>
+          <w:lang w:val="en-GB"/>
+        </w:rPr>
+        <w:t>(</w:t>
+      </w:r>
+      <w:proofErr w:type="gramEnd"/>
+      <w:r>
+        <w:rPr>
+          <w:rFonts w:ascii="Consolas" w:hAnsi="Consolas"/>
+          <w:bCs/>
+          <w:sz w:val="22"/>
+          <w:szCs w:val="22"/>
+          <w:lang w:val="en-GB"/>
+        </w:rPr>
+        <w:t>)</w:t>
       </w:r>
       <w:r>
         <w:rPr>
@@ -10031,6 +10503,7 @@
         </w:rPr>
         <w:t xml:space="preserve">You could also compare the </w:t>
       </w:r>
+      <w:proofErr w:type="spellStart"/>
       <w:r>
         <w:rPr>
           <w:rFonts w:ascii="Consolas" w:hAnsi="Consolas"/>
@@ -10051,6 +10524,7 @@
         </w:rPr>
         <w:t>IPD</w:t>
       </w:r>
+      <w:proofErr w:type="spellEnd"/>
       <w:r>
         <w:rPr>
           <w:bCs/>
@@ -10060,6 +10534,7 @@
         </w:rPr>
         <w:t xml:space="preserve"> to the </w:t>
       </w:r>
+      <w:proofErr w:type="spellStart"/>
       <w:r>
         <w:rPr>
           <w:rFonts w:ascii="Consolas" w:hAnsi="Consolas"/>
@@ -10070,6 +10545,7 @@
         </w:rPr>
         <w:t>HessianIPD</w:t>
       </w:r>
+      <w:proofErr w:type="spellEnd"/>
       <w:r>
         <w:rPr>
           <w:bCs/>
@@ -10137,16 +10613,176 @@
           <w:szCs w:val="22"/>
           <w:lang w:val="en-GB"/>
         </w:rPr>
-        <w:t>Chapter 5 of the OpenIMAJ tutorial covers finding DoG blobs (and goes a bit further by computing features for each of those blobs and matching them, which is the subject of the next lecture).</w:t>
+        <w:t xml:space="preserve">Chapter 5 of the OpenIMAJ tutorial covers finding </w:t>
+      </w:r>
+      <w:proofErr w:type="spellStart"/>
+      <w:r>
+        <w:rPr>
+          <w:sz w:val="22"/>
+          <w:szCs w:val="22"/>
+          <w:lang w:val="en-GB"/>
+        </w:rPr>
+        <w:t>DoG</w:t>
+      </w:r>
+      <w:proofErr w:type="spellEnd"/>
+      <w:r>
+        <w:rPr>
+          <w:sz w:val="22"/>
+          <w:szCs w:val="22"/>
+          <w:lang w:val="en-GB"/>
+        </w:rPr>
+        <w:t xml:space="preserve"> blobs (and goes a bit further by computing features for each of those blobs and matching them, which is the subject of the next lecture).</w:t>
       </w:r>
     </w:p>
     <w:sectPr>
+      <w:footerReference w:type="default" r:id="rId18"/>
       <w:pgSz w:w="11900" w:h="16840"/>
       <w:pgMar w:top="1134" w:right="1134" w:bottom="1134" w:left="1134" w:header="709" w:footer="709" w:gutter="0"/>
       <w:cols w:space="708"/>
     </w:sectPr>
   </w:body>
 </w:document>
+</file>
+
+<file path=word/endnotes.xml><?xml version="1.0" encoding="utf-8"?>
+<w:endnotes xmlns:wpc="http://schemas.microsoft.com/office/word/2010/wordprocessingCanvas" xmlns:mo="http://schemas.microsoft.com/office/mac/office/2008/main" xmlns:mc="http://schemas.openxmlformats.org/markup-compatibility/2006" xmlns:mv="urn:schemas-microsoft-com:mac:vml" xmlns:o="urn:schemas-microsoft-com:office:office" xmlns:r="http://schemas.openxmlformats.org/officeDocument/2006/relationships" xmlns:m="http://schemas.openxmlformats.org/officeDocument/2006/math" xmlns:v="urn:schemas-microsoft-com:vml" xmlns:wp14="http://schemas.microsoft.com/office/word/2010/wordprocessingDrawing" xmlns:wp="http://schemas.openxmlformats.org/drawingml/2006/wordprocessingDrawing" xmlns:w10="urn:schemas-microsoft-com:office:word" xmlns:w="http://schemas.openxmlformats.org/wordprocessingml/2006/main" xmlns:w14="http://schemas.microsoft.com/office/word/2010/wordml" xmlns:wpg="http://schemas.microsoft.com/office/word/2010/wordprocessingGroup" xmlns:wpi="http://schemas.microsoft.com/office/word/2010/wordprocessingInk" xmlns:wne="http://schemas.microsoft.com/office/word/2006/wordml" xmlns:wps="http://schemas.microsoft.com/office/word/2010/wordprocessingShape" mc:Ignorable="w14 wp14">
+  <w:endnote w:type="separator" w:id="-1">
+    <w:p>
+      <w:pPr>
+        <w:spacing w:after="0"/>
+      </w:pPr>
+      <w:r>
+        <w:separator/>
+      </w:r>
+    </w:p>
+  </w:endnote>
+  <w:endnote w:type="continuationSeparator" w:id="0">
+    <w:p>
+      <w:pPr>
+        <w:spacing w:after="0"/>
+      </w:pPr>
+      <w:r>
+        <w:continuationSeparator/>
+      </w:r>
+    </w:p>
+  </w:endnote>
+</w:endnotes>
+</file>
+
+<file path=word/footer1.xml><?xml version="1.0" encoding="utf-8"?>
+<w:ftr xmlns:wpc="http://schemas.microsoft.com/office/word/2010/wordprocessingCanvas" xmlns:mo="http://schemas.microsoft.com/office/mac/office/2008/main" xmlns:mc="http://schemas.openxmlformats.org/markup-compatibility/2006" xmlns:mv="urn:schemas-microsoft-com:mac:vml" xmlns:o="urn:schemas-microsoft-com:office:office" xmlns:r="http://schemas.openxmlformats.org/officeDocument/2006/relationships" xmlns:m="http://schemas.openxmlformats.org/officeDocument/2006/math" xmlns:v="urn:schemas-microsoft-com:vml" xmlns:wp14="http://schemas.microsoft.com/office/word/2010/wordprocessingDrawing" xmlns:wp="http://schemas.openxmlformats.org/drawingml/2006/wordprocessingDrawing" xmlns:w10="urn:schemas-microsoft-com:office:word" xmlns:w="http://schemas.openxmlformats.org/wordprocessingml/2006/main" xmlns:w14="http://schemas.microsoft.com/office/word/2010/wordml" xmlns:wpg="http://schemas.microsoft.com/office/word/2010/wordprocessingGroup" xmlns:wpi="http://schemas.microsoft.com/office/word/2010/wordprocessingInk" xmlns:wne="http://schemas.microsoft.com/office/word/2006/wordml" xmlns:wps="http://schemas.microsoft.com/office/word/2010/wordprocessingShape" mc:Ignorable="w14 wp14">
+  <w:p>
+    <w:pPr>
+      <w:pStyle w:val="Footer"/>
+      <w:rPr>
+        <w:rFonts w:ascii="Cambria" w:hAnsi="Cambria"/>
+        <w:color w:val="BFBFBF" w:themeColor="background1" w:themeShade="BF"/>
+        <w:sz w:val="18"/>
+        <w:szCs w:val="18"/>
+      </w:rPr>
+    </w:pPr>
+    <w:r>
+      <w:rPr>
+        <w:rFonts w:ascii="Cambria" w:hAnsi="Cambria"/>
+        <w:color w:val="BFBFBF" w:themeColor="background1" w:themeShade="BF"/>
+        <w:sz w:val="18"/>
+        <w:szCs w:val="18"/>
+      </w:rPr>
+      <w:t xml:space="preserve">Written by Jonathon Hare, </w:t>
+    </w:r>
+    <w:r>
+      <w:rPr>
+        <w:rFonts w:ascii="Cambria" w:hAnsi="Cambria"/>
+        <w:color w:val="BFBFBF" w:themeColor="background1" w:themeShade="BF"/>
+        <w:sz w:val="18"/>
+        <w:szCs w:val="18"/>
+      </w:rPr>
+      <w:t>March 23</w:t>
+    </w:r>
+    <w:r>
+      <w:rPr>
+        <w:rFonts w:ascii="Cambria" w:hAnsi="Cambria"/>
+        <w:color w:val="BFBFBF" w:themeColor="background1" w:themeShade="BF"/>
+        <w:sz w:val="18"/>
+        <w:szCs w:val="18"/>
+      </w:rPr>
+      <w:t xml:space="preserve">, 2014.  Send any comments/bugs/typos to </w:t>
+    </w:r>
+    <w:hyperlink r:id="rId1" w:history="1">
+      <w:r>
+        <w:rPr>
+          <w:rStyle w:val="Hyperlink"/>
+          <w:rFonts w:ascii="Cambria" w:hAnsi="Cambria"/>
+          <w:color w:val="BFBFBF" w:themeColor="background1" w:themeShade="BF"/>
+          <w:sz w:val="18"/>
+          <w:szCs w:val="18"/>
+        </w:rPr>
+        <w:t>jsh2@ecs.soton.ac.uk</w:t>
+      </w:r>
+    </w:hyperlink>
+    <w:r>
+      <w:rPr>
+        <w:rFonts w:ascii="Cambria" w:hAnsi="Cambria"/>
+        <w:color w:val="BFBFBF" w:themeColor="background1" w:themeShade="BF"/>
+        <w:sz w:val="18"/>
+        <w:szCs w:val="18"/>
+      </w:rPr>
+      <w:t xml:space="preserve">. </w:t>
+    </w:r>
+  </w:p>
+  <w:p>
+    <w:pPr>
+      <w:pStyle w:val="Footer"/>
+      <w:rPr>
+        <w:color w:val="BFBFBF" w:themeColor="background1" w:themeShade="BF"/>
+        <w:sz w:val="18"/>
+        <w:szCs w:val="18"/>
+      </w:rPr>
+    </w:pPr>
+    <w:r>
+      <w:rPr>
+        <w:rFonts w:ascii="Cambria" w:hAnsi="Cambria"/>
+        <w:color w:val="BFBFBF" w:themeColor="background1" w:themeShade="BF"/>
+        <w:sz w:val="18"/>
+        <w:szCs w:val="18"/>
+      </w:rPr>
+      <w:t>Copyright ©</w:t>
+    </w:r>
+    <w:r>
+      <w:rPr>
+        <w:color w:val="BFBFBF" w:themeColor="background1" w:themeShade="BF"/>
+        <w:sz w:val="18"/>
+        <w:szCs w:val="18"/>
+      </w:rPr>
+      <w:t>2014 The University of Southampton</w:t>
+    </w:r>
+  </w:p>
+</w:ftr>
+</file>
+
+<file path=word/footnotes.xml><?xml version="1.0" encoding="utf-8"?>
+<w:footnotes xmlns:wpc="http://schemas.microsoft.com/office/word/2010/wordprocessingCanvas" xmlns:mo="http://schemas.microsoft.com/office/mac/office/2008/main" xmlns:mc="http://schemas.openxmlformats.org/markup-compatibility/2006" xmlns:mv="urn:schemas-microsoft-com:mac:vml" xmlns:o="urn:schemas-microsoft-com:office:office" xmlns:r="http://schemas.openxmlformats.org/officeDocument/2006/relationships" xmlns:m="http://schemas.openxmlformats.org/officeDocument/2006/math" xmlns:v="urn:schemas-microsoft-com:vml" xmlns:wp14="http://schemas.microsoft.com/office/word/2010/wordprocessingDrawing" xmlns:wp="http://schemas.openxmlformats.org/drawingml/2006/wordprocessingDrawing" xmlns:w10="urn:schemas-microsoft-com:office:word" xmlns:w="http://schemas.openxmlformats.org/wordprocessingml/2006/main" xmlns:w14="http://schemas.microsoft.com/office/word/2010/wordml" xmlns:wpg="http://schemas.microsoft.com/office/word/2010/wordprocessingGroup" xmlns:wpi="http://schemas.microsoft.com/office/word/2010/wordprocessingInk" xmlns:wne="http://schemas.microsoft.com/office/word/2006/wordml" xmlns:wps="http://schemas.microsoft.com/office/word/2010/wordprocessingShape" mc:Ignorable="w14 wp14">
+  <w:footnote w:type="separator" w:id="-1">
+    <w:p>
+      <w:pPr>
+        <w:spacing w:after="0"/>
+      </w:pPr>
+      <w:r>
+        <w:separator/>
+      </w:r>
+    </w:p>
+  </w:footnote>
+  <w:footnote w:type="continuationSeparator" w:id="0">
+    <w:p>
+      <w:pPr>
+        <w:spacing w:after="0"/>
+      </w:pPr>
+      <w:r>
+        <w:continuationSeparator/>
+      </w:r>
+    </w:p>
+  </w:footnote>
+</w:footnotes>
 </file>
 
 <file path=word/numbering.xml><?xml version="1.0" encoding="utf-8"?>
@@ -11663,6 +12299,50 @@
       <w:szCs w:val="18"/>
     </w:rPr>
   </w:style>
+  <w:style w:type="paragraph" w:styleId="Header">
+    <w:name w:val="header"/>
+    <w:basedOn w:val="Normal"/>
+    <w:link w:val="HeaderChar"/>
+    <w:uiPriority w:val="99"/>
+    <w:unhideWhenUsed/>
+    <w:rsid w:val="006430B7"/>
+    <w:pPr>
+      <w:tabs>
+        <w:tab w:val="center" w:pos="4320"/>
+        <w:tab w:val="right" w:pos="8640"/>
+      </w:tabs>
+      <w:spacing w:after="0"/>
+    </w:pPr>
+  </w:style>
+  <w:style w:type="character" w:customStyle="1" w:styleId="HeaderChar">
+    <w:name w:val="Header Char"/>
+    <w:basedOn w:val="DefaultParagraphFont"/>
+    <w:link w:val="Header"/>
+    <w:uiPriority w:val="99"/>
+    <w:rsid w:val="006430B7"/>
+  </w:style>
+  <w:style w:type="paragraph" w:styleId="Footer">
+    <w:name w:val="footer"/>
+    <w:basedOn w:val="Normal"/>
+    <w:link w:val="FooterChar"/>
+    <w:uiPriority w:val="99"/>
+    <w:unhideWhenUsed/>
+    <w:rsid w:val="006430B7"/>
+    <w:pPr>
+      <w:tabs>
+        <w:tab w:val="center" w:pos="4320"/>
+        <w:tab w:val="right" w:pos="8640"/>
+      </w:tabs>
+      <w:spacing w:after="0"/>
+    </w:pPr>
+  </w:style>
+  <w:style w:type="character" w:customStyle="1" w:styleId="FooterChar">
+    <w:name w:val="Footer Char"/>
+    <w:basedOn w:val="DefaultParagraphFont"/>
+    <w:link w:val="Footer"/>
+    <w:uiPriority w:val="99"/>
+    <w:rsid w:val="006430B7"/>
+  </w:style>
 </w:styles>
 </file>
 
@@ -12158,6 +12838,50 @@
       <w:szCs w:val="18"/>
     </w:rPr>
   </w:style>
+  <w:style w:type="paragraph" w:styleId="Header">
+    <w:name w:val="header"/>
+    <w:basedOn w:val="Normal"/>
+    <w:link w:val="HeaderChar"/>
+    <w:uiPriority w:val="99"/>
+    <w:unhideWhenUsed/>
+    <w:rsid w:val="006430B7"/>
+    <w:pPr>
+      <w:tabs>
+        <w:tab w:val="center" w:pos="4320"/>
+        <w:tab w:val="right" w:pos="8640"/>
+      </w:tabs>
+      <w:spacing w:after="0"/>
+    </w:pPr>
+  </w:style>
+  <w:style w:type="character" w:customStyle="1" w:styleId="HeaderChar">
+    <w:name w:val="Header Char"/>
+    <w:basedOn w:val="DefaultParagraphFont"/>
+    <w:link w:val="Header"/>
+    <w:uiPriority w:val="99"/>
+    <w:rsid w:val="006430B7"/>
+  </w:style>
+  <w:style w:type="paragraph" w:styleId="Footer">
+    <w:name w:val="footer"/>
+    <w:basedOn w:val="Normal"/>
+    <w:link w:val="FooterChar"/>
+    <w:uiPriority w:val="99"/>
+    <w:unhideWhenUsed/>
+    <w:rsid w:val="006430B7"/>
+    <w:pPr>
+      <w:tabs>
+        <w:tab w:val="center" w:pos="4320"/>
+        <w:tab w:val="right" w:pos="8640"/>
+      </w:tabs>
+      <w:spacing w:after="0"/>
+    </w:pPr>
+  </w:style>
+  <w:style w:type="character" w:customStyle="1" w:styleId="FooterChar">
+    <w:name w:val="Footer Char"/>
+    <w:basedOn w:val="DefaultParagraphFont"/>
+    <w:link w:val="Footer"/>
+    <w:uiPriority w:val="99"/>
+    <w:rsid w:val="006430B7"/>
+  </w:style>
 </w:styles>
 </file>
 

</xml_diff>